<commit_message>
Updated DOCUMENTATION and JavaDocs.
</commit_message>
<xml_diff>
--- a/DOCUMENTATION.docx
+++ b/DOCUMENTATION.docx
@@ -47,7 +47,7 @@
         <w:rPr>
           <w:color w:val="222222"/>
         </w:rPr>
-        <w:t>Milestone 2</w:t>
+        <w:t>Milestone 3</w:t>
       </w:r>
     </w:p>
     <w:p>
@@ -63,8 +63,10 @@
         <w:rPr>
           <w:color w:val="222222"/>
         </w:rPr>
-        <w:t>5</w:t>
-      </w:r>
+        <w:t>19</w:t>
+      </w:r>
+      <w:bookmarkStart w:id="0" w:name="_GoBack"/>
+      <w:bookmarkEnd w:id="0"/>
       <w:r>
         <w:rPr>
           <w:color w:val="222222"/>
@@ -137,7 +139,13 @@
         <w:rPr>
           <w:color w:val="222222"/>
         </w:rPr>
-        <w:t xml:space="preserve">The basic server for milestone two is enclosed. </w:t>
+        <w:t>A threaded version of the server from milestone three</w:t>
+      </w:r>
+      <w:r>
+        <w:rPr>
+          <w:color w:val="222222"/>
+        </w:rPr>
+        <w:t xml:space="preserve"> is enclosed. </w:t>
       </w:r>
       <w:r>
         <w:rPr>
@@ -255,7 +263,83 @@
         <w:rPr>
           <w:color w:val="222222"/>
         </w:rPr>
-        <w:t xml:space="preserve">There is a test script labled script1.sh that can be run to test the server.  This can also be used as an example of what to do if this documentation </w:t>
+        <w:t>The server supports multithreading w</w:t>
+      </w:r>
+      <w:r>
+        <w:rPr>
+          <w:color w:val="222222"/>
+        </w:rPr>
+        <w:t>ith TCP and a single UDP thread for all tasks. To engage the server just access the correct IP and port. If the server is shut down unexpectedly, it will exit without locking the database and finish all current commands.</w:t>
+      </w:r>
+    </w:p>
+    <w:p>
+      <w:pPr>
+        <w:pStyle w:val="NormalWeb"/>
+        <w:shd w:val="clear" w:color="auto" w:fill="FFFFFF"/>
+        <w:spacing w:before="0" w:beforeAutospacing="0" w:after="0" w:afterAutospacing="0"/>
+        <w:ind w:firstLine="720"/>
+        <w:rPr>
+          <w:color w:val="222222"/>
+        </w:rPr>
+      </w:pPr>
+    </w:p>
+    <w:p>
+      <w:pPr>
+        <w:pStyle w:val="NormalWeb"/>
+        <w:shd w:val="clear" w:color="auto" w:fill="FFFFFF"/>
+        <w:spacing w:before="0" w:beforeAutospacing="0" w:after="0" w:afterAutospacing="0"/>
+        <w:ind w:firstLine="720"/>
+        <w:rPr>
+          <w:color w:val="222222"/>
+        </w:rPr>
+      </w:pPr>
+      <w:r>
+        <w:rPr>
+          <w:color w:val="222222"/>
+        </w:rPr>
+        <w:t xml:space="preserve">There </w:t>
+      </w:r>
+      <w:r>
+        <w:rPr>
+          <w:color w:val="222222"/>
+        </w:rPr>
+        <w:t>are four</w:t>
+      </w:r>
+      <w:r>
+        <w:rPr>
+          <w:color w:val="222222"/>
+        </w:rPr>
+        <w:t xml:space="preserve"> test script</w:t>
+      </w:r>
+      <w:r>
+        <w:rPr>
+          <w:color w:val="222222"/>
+        </w:rPr>
+        <w:t>s</w:t>
+      </w:r>
+      <w:r>
+        <w:rPr>
+          <w:color w:val="222222"/>
+        </w:rPr>
+        <w:t xml:space="preserve"> lab</w:t>
+      </w:r>
+      <w:r>
+        <w:rPr>
+          <w:color w:val="222222"/>
+        </w:rPr>
+        <w:t>e</w:t>
+      </w:r>
+      <w:r>
+        <w:rPr>
+          <w:color w:val="222222"/>
+        </w:rPr>
+        <w:t xml:space="preserve">led script1, script2, script1udp, and script2udp, </w:t>
+      </w:r>
+      <w:r>
+        <w:rPr>
+          <w:color w:val="222222"/>
+        </w:rPr>
+        <w:t xml:space="preserve">that can be run to test the server.  This can also be used as an example of what to do if this documentation </w:t>
       </w:r>
       <w:r>
         <w:rPr>
@@ -430,7 +514,6 @@
         <w:rPr>
           <w:color w:val="222222"/>
         </w:rPr>
-        <w:lastRenderedPageBreak/>
         <w:t>LogicEngine.java</w:t>
       </w:r>
     </w:p>
@@ -462,9 +545,68 @@
     <w:p>
       <w:pPr>
         <w:pStyle w:val="NormalWeb"/>
+        <w:numPr>
+          <w:ilvl w:val="0"/>
+          <w:numId w:val="1"/>
+        </w:numPr>
         <w:shd w:val="clear" w:color="auto" w:fill="FFFFFF"/>
+        <w:tabs>
+          <w:tab w:val="clear" w:pos="720"/>
+          <w:tab w:val="num" w:pos="1305"/>
+        </w:tabs>
         <w:spacing w:before="0" w:beforeAutospacing="0" w:after="0" w:afterAutospacing="0"/>
-        <w:ind w:left="585"/>
+        <w:ind w:left="1530"/>
+        <w:rPr>
+          <w:color w:val="222222"/>
+        </w:rPr>
+      </w:pPr>
+      <w:r>
+        <w:rPr>
+          <w:color w:val="222222"/>
+        </w:rPr>
+        <w:lastRenderedPageBreak/>
+        <w:t>TCPThreadedServer.java</w:t>
+      </w:r>
+    </w:p>
+    <w:p>
+      <w:pPr>
+        <w:pStyle w:val="NormalWeb"/>
+        <w:numPr>
+          <w:ilvl w:val="0"/>
+          <w:numId w:val="1"/>
+        </w:numPr>
+        <w:shd w:val="clear" w:color="auto" w:fill="FFFFFF"/>
+        <w:tabs>
+          <w:tab w:val="clear" w:pos="720"/>
+          <w:tab w:val="num" w:pos="1305"/>
+        </w:tabs>
+        <w:spacing w:before="0" w:beforeAutospacing="0" w:after="0" w:afterAutospacing="0"/>
+        <w:ind w:left="1530"/>
+        <w:rPr>
+          <w:color w:val="222222"/>
+        </w:rPr>
+      </w:pPr>
+      <w:r>
+        <w:rPr>
+          <w:color w:val="222222"/>
+        </w:rPr>
+        <w:t>TCPHandler.java</w:t>
+      </w:r>
+    </w:p>
+    <w:p>
+      <w:pPr>
+        <w:pStyle w:val="NormalWeb"/>
+        <w:numPr>
+          <w:ilvl w:val="0"/>
+          <w:numId w:val="1"/>
+        </w:numPr>
+        <w:shd w:val="clear" w:color="auto" w:fill="FFFFFF"/>
+        <w:tabs>
+          <w:tab w:val="clear" w:pos="720"/>
+          <w:tab w:val="num" w:pos="1305"/>
+        </w:tabs>
+        <w:spacing w:before="0" w:beforeAutospacing="0" w:after="0" w:afterAutospacing="0"/>
+        <w:ind w:left="1530"/>
         <w:rPr>
           <w:color w:val="222222"/>
         </w:rPr>
@@ -476,6 +618,12 @@
           <w:docGrid w:linePitch="360"/>
         </w:sectPr>
       </w:pPr>
+      <w:r>
+        <w:rPr>
+          <w:color w:val="222222"/>
+        </w:rPr>
+        <w:t>UDPHandler.java</w:t>
+      </w:r>
     </w:p>
     <w:p>
       <w:pPr>
@@ -543,7 +691,13 @@
         <w:rPr>
           <w:color w:val="222222"/>
         </w:rPr>
-        <w:t>Parser.java: uses Apache CLI to parse the command line given to the user. Will error if an invalid command is given.</w:t>
+        <w:t>TCPThreadedServer.java:</w:t>
+      </w:r>
+      <w:r>
+        <w:rPr>
+          <w:color w:val="222222"/>
+        </w:rPr>
+        <w:t xml:space="preserve"> handles all TCP requests for the server by opening new TCPHandler threads for each requested interaction from an IP and port combination. Those threads, once started, are independently executing and do not require any interaction to shut down or continue running. Implements Runnable and Shutdown Hooks for graceful termination</w:t>
       </w:r>
     </w:p>
     <w:p>
@@ -563,13 +717,7 @@
         <w:rPr>
           <w:color w:val="222222"/>
         </w:rPr>
-        <w:t>LogicEngine.java: parses input strings, executes commands, and builds responses to client. LogicEngine uses BackEnd to conduct all database transactions.</w:t>
-      </w:r>
-      <w:r>
-        <w:rPr>
-          <w:color w:val="222222"/>
-        </w:rPr>
-        <w:t xml:space="preserve"> Does not error unless database does not exist or database is locked.</w:t>
+        <w:t>TCPHandler.java: manages a single interaction between a client IP and port and the server. At the end of the interaction, it closes itself. In the case of the server being shutdown, the thread will terminate gracefully.</w:t>
       </w:r>
     </w:p>
     <w:p>
@@ -589,7 +737,99 @@
         <w:rPr>
           <w:color w:val="222222"/>
         </w:rPr>
-        <w:t>BackEnd.java: SQLite JDBC support for the server. Stores all projects and tasks. Should not produce error unless database does not exist or database structure is foreign (you’ve picked a random database for it to use) even then it will be hard to break.</w:t>
+        <w:t xml:space="preserve">UDPHandler.java: handles all UDP packet interactions by receiving client packets and replying to those packets. Takes a maximum buffer of </w:t>
+      </w:r>
+      <w:r>
+        <w:rPr>
+          <w:color w:val="222222"/>
+        </w:rPr>
+        <w:t>2</w:t>
+      </w:r>
+      <w:r>
+        <w:rPr>
+          <w:color w:val="222222"/>
+          <w:vertAlign w:val="superscript"/>
+        </w:rPr>
+        <w:t>15</w:t>
+      </w:r>
+      <w:r>
+        <w:rPr>
+          <w:color w:val="222222"/>
+        </w:rPr>
+        <w:t xml:space="preserve"> bytes.</w:t>
+      </w:r>
+    </w:p>
+    <w:p>
+      <w:pPr>
+        <w:pStyle w:val="NormalWeb"/>
+        <w:numPr>
+          <w:ilvl w:val="0"/>
+          <w:numId w:val="2"/>
+        </w:numPr>
+        <w:shd w:val="clear" w:color="auto" w:fill="FFFFFF"/>
+        <w:spacing w:before="0" w:beforeAutospacing="0" w:after="0" w:afterAutospacing="0"/>
+        <w:rPr>
+          <w:color w:val="222222"/>
+        </w:rPr>
+      </w:pPr>
+      <w:r>
+        <w:rPr>
+          <w:color w:val="222222"/>
+        </w:rPr>
+        <w:lastRenderedPageBreak/>
+        <w:t>Parser.java: uses Apache CLI to parse the command line given to the user. Will error if an invalid command is given.</w:t>
+      </w:r>
+    </w:p>
+    <w:p>
+      <w:pPr>
+        <w:pStyle w:val="NormalWeb"/>
+        <w:numPr>
+          <w:ilvl w:val="0"/>
+          <w:numId w:val="2"/>
+        </w:numPr>
+        <w:shd w:val="clear" w:color="auto" w:fill="FFFFFF"/>
+        <w:spacing w:before="0" w:beforeAutospacing="0" w:after="0" w:afterAutospacing="0"/>
+        <w:rPr>
+          <w:color w:val="222222"/>
+        </w:rPr>
+      </w:pPr>
+      <w:r>
+        <w:rPr>
+          <w:color w:val="222222"/>
+        </w:rPr>
+        <w:t>LogicEngine.java: parses input strings, executes commands, and builds responses to client. LogicEngine uses BackEnd to conduct all database transactions.</w:t>
+      </w:r>
+      <w:r>
+        <w:rPr>
+          <w:color w:val="222222"/>
+        </w:rPr>
+        <w:t xml:space="preserve"> Does not error unless database does not exist or database is locked.</w:t>
+      </w:r>
+    </w:p>
+    <w:p>
+      <w:pPr>
+        <w:pStyle w:val="NormalWeb"/>
+        <w:numPr>
+          <w:ilvl w:val="0"/>
+          <w:numId w:val="2"/>
+        </w:numPr>
+        <w:shd w:val="clear" w:color="auto" w:fill="FFFFFF"/>
+        <w:spacing w:before="0" w:beforeAutospacing="0" w:after="0" w:afterAutospacing="0"/>
+        <w:rPr>
+          <w:color w:val="222222"/>
+        </w:rPr>
+      </w:pPr>
+      <w:r>
+        <w:rPr>
+          <w:color w:val="222222"/>
+        </w:rPr>
+        <w:t xml:space="preserve">BackEnd.java: SQLite JDBC support for the server. </w:t>
+      </w:r>
+      <w:r>
+        <w:rPr>
+          <w:color w:val="222222"/>
+        </w:rPr>
+        <w:t>Static class containing all methods for interacting with the SQLite database. One critical method is openDatabase() which checks for the existence of a SQLite database with a basic framework.</w:t>
       </w:r>
     </w:p>
     <w:p>
@@ -2110,6 +2350,400 @@
             </w:r>
             <w:r>
               <w:t xml:space="preserve"> as a LinkedList of String arrays where each array is a command</w:t>
+            </w:r>
+          </w:p>
+        </w:tc>
+      </w:tr>
+    </w:tbl>
+    <w:tbl>
+      <w:tblPr>
+        <w:tblStyle w:val="TableGrid"/>
+        <w:tblW w:w="0" w:type="auto"/>
+        <w:tblLook w:val="04A0" w:firstRow="1" w:lastRow="0" w:firstColumn="1" w:lastColumn="0" w:noHBand="0" w:noVBand="1"/>
+      </w:tblPr>
+      <w:tblGrid>
+        <w:gridCol w:w="1998"/>
+        <w:gridCol w:w="7578"/>
+      </w:tblGrid>
+      <w:tr>
+        <w:tc>
+          <w:tcPr>
+            <w:tcW w:w="1998" w:type="dxa"/>
+          </w:tcPr>
+          <w:p>
+            <w:pPr>
+              <w:rPr>
+                <w:b/>
+              </w:rPr>
+            </w:pPr>
+            <w:r>
+              <w:rPr>
+                <w:b/>
+              </w:rPr>
+              <w:lastRenderedPageBreak/>
+              <w:t>Class</w:t>
+            </w:r>
+          </w:p>
+        </w:tc>
+        <w:tc>
+          <w:tcPr>
+            <w:tcW w:w="7578" w:type="dxa"/>
+          </w:tcPr>
+          <w:p>
+            <w:pPr>
+              <w:rPr>
+                <w:b/>
+              </w:rPr>
+            </w:pPr>
+            <w:r>
+              <w:rPr>
+                <w:b/>
+              </w:rPr>
+              <w:t>TCPThreadedServer.java</w:t>
+            </w:r>
+          </w:p>
+        </w:tc>
+      </w:tr>
+      <w:tr>
+        <w:tc>
+          <w:tcPr>
+            <w:tcW w:w="1998" w:type="dxa"/>
+          </w:tcPr>
+          <w:p/>
+          <w:p>
+            <w:r>
+              <w:t>Description</w:t>
+            </w:r>
+          </w:p>
+        </w:tc>
+        <w:tc>
+          <w:tcPr>
+            <w:tcW w:w="7578" w:type="dxa"/>
+            <w:tcBorders>
+              <w:bottom w:val="single" w:sz="4" w:space="0" w:color="auto"/>
+            </w:tcBorders>
+          </w:tcPr>
+          <w:p>
+            <w:pPr>
+              <w:ind w:left="342"/>
+            </w:pPr>
+            <w:r>
+              <w:t>Listens for all client connections to the server and then starts a TCPHandler for each connection. Closes on the shutdown of the server or a failure to bind/use the socket</w:t>
+            </w:r>
+          </w:p>
+          <w:p>
+            <w:pPr>
+              <w:ind w:left="342"/>
+            </w:pPr>
+          </w:p>
+        </w:tc>
+      </w:tr>
+      <w:tr>
+        <w:tc>
+          <w:tcPr>
+            <w:tcW w:w="1998" w:type="dxa"/>
+            <w:vMerge w:val="restart"/>
+          </w:tcPr>
+          <w:p/>
+          <w:p>
+            <w:r>
+              <w:t>Constructor</w:t>
+            </w:r>
+          </w:p>
+        </w:tc>
+        <w:tc>
+          <w:tcPr>
+            <w:tcW w:w="7578" w:type="dxa"/>
+            <w:tcBorders>
+              <w:bottom w:val="nil"/>
+            </w:tcBorders>
+          </w:tcPr>
+          <w:p>
+            <w:r>
+              <w:t xml:space="preserve">public </w:t>
+            </w:r>
+            <w:r>
+              <w:rPr>
+                <w:b/>
+              </w:rPr>
+              <w:t>TCPThreadedServer</w:t>
+            </w:r>
+            <w:r>
+              <w:t xml:space="preserve">(int port, </w:t>
+            </w:r>
+            <w:r>
+              <w:t>String</w:t>
+            </w:r>
+            <w:r>
+              <w:t xml:space="preserve"> dbLocation</w:t>
+            </w:r>
+            <w:r>
+              <w:t>)</w:t>
+            </w:r>
+          </w:p>
+          <w:p/>
+        </w:tc>
+      </w:tr>
+      <w:tr>
+        <w:tc>
+          <w:tcPr>
+            <w:tcW w:w="1998" w:type="dxa"/>
+            <w:vMerge/>
+          </w:tcPr>
+          <w:p/>
+        </w:tc>
+        <w:tc>
+          <w:tcPr>
+            <w:tcW w:w="7578" w:type="dxa"/>
+            <w:tcBorders>
+              <w:top w:val="nil"/>
+              <w:bottom w:val="single" w:sz="4" w:space="0" w:color="auto"/>
+            </w:tcBorders>
+          </w:tcPr>
+          <w:p>
+            <w:pPr>
+              <w:ind w:left="342"/>
+            </w:pPr>
+            <w:r>
+              <w:t>Checks whether proposed database location exists and if a database does not already exist with the given name then creates a database.</w:t>
+            </w:r>
+          </w:p>
+          <w:p>
+            <w:pPr>
+              <w:ind w:left="342"/>
+            </w:pPr>
+          </w:p>
+          <w:p>
+            <w:pPr>
+              <w:ind w:left="702"/>
+            </w:pPr>
+            <w:r>
+              <w:rPr>
+                <w:i/>
+              </w:rPr>
+              <w:t xml:space="preserve">@param </w:t>
+            </w:r>
+            <w:r>
+              <w:rPr>
+                <w:b/>
+              </w:rPr>
+              <w:t xml:space="preserve">port </w:t>
+            </w:r>
+            <w:r>
+              <w:t xml:space="preserve">– port </w:t>
+            </w:r>
+            <w:r>
+              <w:t>server listens on for TCP</w:t>
+            </w:r>
+            <w:r>
+              <w:t xml:space="preserve"> connections</w:t>
+            </w:r>
+          </w:p>
+          <w:p>
+            <w:pPr>
+              <w:ind w:left="702"/>
+            </w:pPr>
+            <w:r>
+              <w:rPr>
+                <w:i/>
+              </w:rPr>
+              <w:t>@param</w:t>
+            </w:r>
+            <w:r>
+              <w:t xml:space="preserve"> </w:t>
+            </w:r>
+            <w:r>
+              <w:rPr>
+                <w:b/>
+              </w:rPr>
+              <w:t>dbLocation</w:t>
+            </w:r>
+            <w:r>
+              <w:rPr>
+                <w:b/>
+              </w:rPr>
+              <w:t xml:space="preserve"> </w:t>
+            </w:r>
+            <w:r>
+              <w:t>— proposed location of the database</w:t>
+            </w:r>
+          </w:p>
+          <w:p>
+            <w:r>
+              <w:t xml:space="preserve"> </w:t>
+            </w:r>
+          </w:p>
+        </w:tc>
+      </w:tr>
+      <w:tr>
+        <w:tc>
+          <w:tcPr>
+            <w:tcW w:w="1998" w:type="dxa"/>
+          </w:tcPr>
+          <w:p>
+            <w:r>
+              <w:t>Implements</w:t>
+            </w:r>
+          </w:p>
+          <w:p/>
+        </w:tc>
+        <w:tc>
+          <w:tcPr>
+            <w:tcW w:w="7578" w:type="dxa"/>
+            <w:tcBorders>
+              <w:top w:val="nil"/>
+              <w:bottom w:val="single" w:sz="4" w:space="0" w:color="auto"/>
+            </w:tcBorders>
+          </w:tcPr>
+          <w:p>
+            <w:pPr>
+              <w:ind w:left="342"/>
+            </w:pPr>
+            <w:r>
+              <w:t>Runnable</w:t>
+            </w:r>
+          </w:p>
+        </w:tc>
+      </w:tr>
+      <w:tr>
+        <w:tc>
+          <w:tcPr>
+            <w:tcW w:w="1998" w:type="dxa"/>
+            <w:vMerge w:val="restart"/>
+          </w:tcPr>
+          <w:p/>
+          <w:p>
+            <w:r>
+              <w:t>Methods</w:t>
+            </w:r>
+          </w:p>
+        </w:tc>
+        <w:tc>
+          <w:tcPr>
+            <w:tcW w:w="7578" w:type="dxa"/>
+            <w:tcBorders>
+              <w:bottom w:val="nil"/>
+            </w:tcBorders>
+          </w:tcPr>
+          <w:p>
+            <w:r>
+              <w:t xml:space="preserve">public </w:t>
+            </w:r>
+            <w:r>
+              <w:t xml:space="preserve">String </w:t>
+            </w:r>
+            <w:r>
+              <w:rPr>
+                <w:b/>
+              </w:rPr>
+              <w:t>run</w:t>
+            </w:r>
+            <w:r>
+              <w:t>()</w:t>
+            </w:r>
+          </w:p>
+        </w:tc>
+      </w:tr>
+      <w:tr>
+        <w:tc>
+          <w:tcPr>
+            <w:tcW w:w="1998" w:type="dxa"/>
+            <w:vMerge/>
+          </w:tcPr>
+          <w:p/>
+        </w:tc>
+        <w:tc>
+          <w:tcPr>
+            <w:tcW w:w="7578" w:type="dxa"/>
+            <w:tcBorders>
+              <w:top w:val="nil"/>
+              <w:bottom w:val="single" w:sz="4" w:space="0" w:color="auto"/>
+            </w:tcBorders>
+          </w:tcPr>
+          <w:p/>
+          <w:p>
+            <w:pPr>
+              <w:ind w:left="342"/>
+            </w:pPr>
+            <w:r>
+              <w:t>Opens socket to port and creates thr</w:t>
+            </w:r>
+            <w:r>
+              <w:t>eads for each client connection until the server is closed. Every connection created is independent once it is started.</w:t>
+            </w:r>
+          </w:p>
+          <w:p/>
+        </w:tc>
+      </w:tr>
+      <w:tr>
+        <w:tc>
+          <w:tcPr>
+            <w:tcW w:w="1998" w:type="dxa"/>
+            <w:vMerge/>
+          </w:tcPr>
+          <w:p/>
+        </w:tc>
+        <w:tc>
+          <w:tcPr>
+            <w:tcW w:w="7578" w:type="dxa"/>
+            <w:tcBorders>
+              <w:bottom w:val="nil"/>
+            </w:tcBorders>
+          </w:tcPr>
+          <w:p>
+            <w:pPr>
+              <w:ind w:left="3042" w:hanging="3042"/>
+            </w:pPr>
+            <w:r>
+              <w:t>p</w:t>
+            </w:r>
+            <w:r>
+              <w:t>ublic</w:t>
+            </w:r>
+            <w:r>
+              <w:t xml:space="preserve"> </w:t>
+            </w:r>
+            <w:r>
+              <w:rPr>
+                <w:b/>
+              </w:rPr>
+              <w:t>terminate</w:t>
+            </w:r>
+            <w:r>
+              <w:t>(</w:t>
+            </w:r>
+            <w:r>
+              <w:t>)</w:t>
+            </w:r>
+          </w:p>
+        </w:tc>
+      </w:tr>
+      <w:tr>
+        <w:tc>
+          <w:tcPr>
+            <w:tcW w:w="1998" w:type="dxa"/>
+            <w:vMerge/>
+          </w:tcPr>
+          <w:p/>
+        </w:tc>
+        <w:tc>
+          <w:tcPr>
+            <w:tcW w:w="7578" w:type="dxa"/>
+            <w:tcBorders>
+              <w:top w:val="nil"/>
+              <w:bottom w:val="single" w:sz="4" w:space="0" w:color="auto"/>
+            </w:tcBorders>
+          </w:tcPr>
+          <w:p/>
+          <w:p>
+            <w:pPr>
+              <w:ind w:left="342"/>
+            </w:pPr>
+            <w:r>
+              <w:t xml:space="preserve">Tells the connection handler to stop accepting new input and finish        interpreting all current </w:t>
+            </w:r>
+            <w:r>
+              <w:t>queries, then exit</w:t>
             </w:r>
           </w:p>
         </w:tc>
@@ -2159,7 +2793,13 @@
               <w:rPr>
                 <w:b/>
               </w:rPr>
-              <w:t>LogicEngine.java</w:t>
+              <w:t>TCPHandler</w:t>
+            </w:r>
+            <w:r>
+              <w:rPr>
+                <w:b/>
+              </w:rPr>
+              <w:t>.java</w:t>
             </w:r>
           </w:p>
         </w:tc>
@@ -2188,21 +2828,13 @@
               <w:ind w:left="342"/>
             </w:pPr>
             <w:r>
-              <w:t xml:space="preserve">Interprets lines of input from the server into actions in the database and replies. This is the font end to the database handling done in BackEnd.java. </w:t>
+              <w:t>Handles an individual client’s requests until the client ends the connection or the server is shut down</w:t>
             </w:r>
           </w:p>
           <w:p>
             <w:pPr>
               <w:ind w:left="342"/>
             </w:pPr>
-          </w:p>
-          <w:p>
-            <w:pPr>
-              <w:ind w:left="702"/>
-            </w:pPr>
-            <w:r>
-              <w:t>LogicEngine does not handle opening or closing a socket. It handles a single line of input (string of input ending in a new line) and outputs the result from executing that input.</w:t>
-            </w:r>
           </w:p>
         </w:tc>
       </w:tr>
@@ -2234,13 +2866,19 @@
               <w:rPr>
                 <w:b/>
               </w:rPr>
-              <w:t>LogicEngine</w:t>
-            </w:r>
-            <w:r>
-              <w:t>(String dbLocation</w:t>
-            </w:r>
-            <w:r>
-              <w:t>) throws SQLException</w:t>
+              <w:t>TCPHandler</w:t>
+            </w:r>
+            <w:r>
+              <w:t xml:space="preserve">(Socket sock, </w:t>
+            </w:r>
+            <w:r>
+              <w:t>String</w:t>
+            </w:r>
+            <w:r>
+              <w:t xml:space="preserve"> dbLocation</w:t>
+            </w:r>
+            <w:r>
+              <w:t>)</w:t>
             </w:r>
           </w:p>
           <w:p/>
@@ -2283,6 +2921,26 @@
               <w:rPr>
                 <w:i/>
               </w:rPr>
+              <w:t xml:space="preserve">@param </w:t>
+            </w:r>
+            <w:r>
+              <w:rPr>
+                <w:b/>
+              </w:rPr>
+              <w:t>sock</w:t>
+            </w:r>
+            <w:r>
+              <w:t xml:space="preserve"> – already opened connection to client</w:t>
+            </w:r>
+          </w:p>
+          <w:p>
+            <w:pPr>
+              <w:ind w:left="702"/>
+            </w:pPr>
+            <w:r>
+              <w:rPr>
+                <w:i/>
+              </w:rPr>
               <w:t>@param</w:t>
             </w:r>
             <w:r>
@@ -2301,41 +2959,7 @@
               <w:t xml:space="preserve"> </w:t>
             </w:r>
             <w:r>
-              <w:t>—</w:t>
-            </w:r>
-            <w:r>
-              <w:t xml:space="preserve"> </w:t>
-            </w:r>
-            <w:r>
-              <w:t>proposed location of the database</w:t>
-            </w:r>
-          </w:p>
-          <w:p>
-            <w:pPr>
-              <w:ind w:left="342"/>
-            </w:pPr>
-          </w:p>
-          <w:p>
-            <w:pPr>
-              <w:ind w:left="702"/>
-            </w:pPr>
-            <w:r>
-              <w:rPr>
-                <w:i/>
-              </w:rPr>
-              <w:t>@throws</w:t>
-            </w:r>
-            <w:r>
-              <w:t xml:space="preserve"> </w:t>
-            </w:r>
-            <w:r>
-              <w:rPr>
-                <w:b/>
-              </w:rPr>
-              <w:t>SQLException</w:t>
-            </w:r>
-            <w:r>
-              <w:t xml:space="preserve"> if creating/opening database fails</w:t>
+              <w:t>— proposed location of the database</w:t>
             </w:r>
           </w:p>
         </w:tc>
@@ -2344,47 +2968,12 @@
         <w:tc>
           <w:tcPr>
             <w:tcW w:w="1998" w:type="dxa"/>
-            <w:vMerge w:val="restart"/>
-          </w:tcPr>
-          <w:p/>
-          <w:p>
-            <w:r>
-              <w:t>Methods</w:t>
-            </w:r>
-          </w:p>
-        </w:tc>
-        <w:tc>
-          <w:tcPr>
-            <w:tcW w:w="7578" w:type="dxa"/>
-            <w:tcBorders>
-              <w:bottom w:val="nil"/>
-            </w:tcBorders>
-          </w:tcPr>
-          <w:p>
-            <w:r>
-              <w:t xml:space="preserve">public </w:t>
-            </w:r>
-            <w:r>
-              <w:t xml:space="preserve">String </w:t>
-            </w:r>
-            <w:r>
-              <w:rPr>
-                <w:b/>
-              </w:rPr>
-              <w:t>parseInput</w:t>
-            </w:r>
-            <w:r>
-              <w:t>(String input, String IP, int port) throws SQLException</w:t>
-            </w:r>
-          </w:p>
-        </w:tc>
-      </w:tr>
-      <w:tr>
-        <w:tc>
-          <w:tcPr>
-            <w:tcW w:w="1998" w:type="dxa"/>
-            <w:vMerge/>
-          </w:tcPr>
+          </w:tcPr>
+          <w:p>
+            <w:r>
+              <w:t>Implements</w:t>
+            </w:r>
+          </w:p>
           <w:p/>
         </w:tc>
         <w:tc>
@@ -2395,194 +2984,12 @@
               <w:bottom w:val="single" w:sz="4" w:space="0" w:color="auto"/>
             </w:tcBorders>
           </w:tcPr>
-          <w:p/>
           <w:p>
             <w:pPr>
               <w:ind w:left="342"/>
             </w:pPr>
             <w:r>
-              <w:t>Given a single line of input from the client. Execute and analyze that input. On success prepend each individual command with OK and output the appropriate response. On failure prepend the command with Fail and print out all subsequent failures.</w:t>
-            </w:r>
-          </w:p>
-          <w:p>
-            <w:pPr>
-              <w:ind w:left="342"/>
-            </w:pPr>
-          </w:p>
-          <w:p>
-            <w:pPr>
-              <w:ind w:left="702"/>
-            </w:pPr>
-            <w:r>
-              <w:rPr>
-                <w:i/>
-              </w:rPr>
-              <w:t>@param</w:t>
-            </w:r>
-            <w:r>
-              <w:t xml:space="preserve"> </w:t>
-            </w:r>
-            <w:r>
-              <w:rPr>
-                <w:b/>
-              </w:rPr>
-              <w:t>input</w:t>
-            </w:r>
-            <w:r>
-              <w:rPr>
-                <w:b/>
-              </w:rPr>
-              <w:t xml:space="preserve"> </w:t>
-            </w:r>
-            <w:r>
-              <w:t>—</w:t>
-            </w:r>
-            <w:r>
-              <w:rPr>
-                <w:b/>
-              </w:rPr>
-              <w:t xml:space="preserve"> </w:t>
-            </w:r>
-            <w:r>
-              <w:t>string of commands (as many as won't break the JVM)</w:t>
-            </w:r>
-          </w:p>
-          <w:p>
-            <w:pPr>
-              <w:ind w:left="702"/>
-            </w:pPr>
-            <w:r>
-              <w:rPr>
-                <w:i/>
-              </w:rPr>
-              <w:t>@param</w:t>
-            </w:r>
-            <w:r>
-              <w:t xml:space="preserve"> </w:t>
-            </w:r>
-            <w:r>
-              <w:rPr>
-                <w:b/>
-              </w:rPr>
-              <w:t>IP</w:t>
-            </w:r>
-            <w:r>
-              <w:rPr>
-                <w:b/>
-              </w:rPr>
-              <w:t xml:space="preserve"> </w:t>
-            </w:r>
-            <w:r>
-              <w:t>—</w:t>
-            </w:r>
-            <w:r>
-              <w:t xml:space="preserve"> </w:t>
-            </w:r>
-            <w:r>
-              <w:t>the IP of the client which sent commands</w:t>
-            </w:r>
-          </w:p>
-          <w:p>
-            <w:pPr>
-              <w:ind w:left="702"/>
-            </w:pPr>
-            <w:r>
-              <w:rPr>
-                <w:i/>
-              </w:rPr>
-              <w:t>@param</w:t>
-            </w:r>
-            <w:r>
-              <w:t xml:space="preserve"> </w:t>
-            </w:r>
-            <w:r>
-              <w:rPr>
-                <w:b/>
-              </w:rPr>
-              <w:t>port</w:t>
-            </w:r>
-            <w:r>
-              <w:rPr>
-                <w:b/>
-              </w:rPr>
-              <w:t xml:space="preserve"> </w:t>
-            </w:r>
-            <w:r>
-              <w:t>—</w:t>
-            </w:r>
-            <w:r>
-              <w:t xml:space="preserve"> </w:t>
-            </w:r>
-            <w:r>
-              <w:t>which port they were sent from on client's computer</w:t>
-            </w:r>
-          </w:p>
-          <w:p>
-            <w:pPr>
-              <w:ind w:left="702"/>
-            </w:pPr>
-          </w:p>
-          <w:p>
-            <w:pPr>
-              <w:ind w:left="702"/>
-            </w:pPr>
-            <w:r>
-              <w:rPr>
-                <w:i/>
-              </w:rPr>
-              <w:t>@return</w:t>
-            </w:r>
-            <w:r>
-              <w:t xml:space="preserve"> </w:t>
-            </w:r>
-            <w:r>
-              <w:rPr>
-                <w:b/>
-              </w:rPr>
-              <w:t>output</w:t>
-            </w:r>
-            <w:r>
-              <w:rPr>
-                <w:b/>
-              </w:rPr>
-              <w:t xml:space="preserve"> </w:t>
-            </w:r>
-            <w:r>
-              <w:t>—</w:t>
-            </w:r>
-            <w:r>
-              <w:t xml:space="preserve"> </w:t>
-            </w:r>
-            <w:r>
-              <w:t>response to parsing and executing commands</w:t>
-            </w:r>
-          </w:p>
-          <w:p>
-            <w:pPr>
-              <w:ind w:left="702"/>
-            </w:pPr>
-          </w:p>
-          <w:p>
-            <w:pPr>
-              <w:ind w:left="702"/>
-            </w:pPr>
-            <w:r>
-              <w:rPr>
-                <w:i/>
-              </w:rPr>
-              <w:t>@throws</w:t>
-            </w:r>
-            <w:r>
-              <w:t xml:space="preserve"> </w:t>
-            </w:r>
-            <w:r>
-              <w:rPr>
-                <w:b/>
-              </w:rPr>
-              <w:t>SQLException</w:t>
-            </w:r>
-            <w:r>
-              <w:t xml:space="preserve"> if connection fails to close</w:t>
+              <w:t>Runnable</w:t>
             </w:r>
           </w:p>
         </w:tc>
@@ -2591,9 +2998,14 @@
         <w:tc>
           <w:tcPr>
             <w:tcW w:w="1998" w:type="dxa"/>
-            <w:vMerge/>
-          </w:tcPr>
-          <w:p/>
+            <w:vMerge w:val="restart"/>
+          </w:tcPr>
+          <w:p/>
+          <w:p>
+            <w:r>
+              <w:t>Methods</w:t>
+            </w:r>
+          </w:p>
         </w:tc>
         <w:tc>
           <w:tcPr>
@@ -2603,26 +3015,20 @@
             </w:tcBorders>
           </w:tcPr>
           <w:p>
-            <w:pPr>
-              <w:ind w:left="3042" w:hanging="3042"/>
-            </w:pPr>
-            <w:r>
-              <w:t>p</w:t>
-            </w:r>
-            <w:r>
-              <w:t xml:space="preserve">rivate static void </w:t>
-            </w:r>
-            <w:r>
-              <w:rPr>
-                <w:b/>
-              </w:rPr>
-              <w:t>projectOutput</w:t>
-            </w:r>
-            <w:r>
-              <w:t xml:space="preserve">(StringBuilder output, String[] commands, </w:t>
-            </w:r>
-            <w:r>
-              <w:t>int commandsLength, int index)</w:t>
+            <w:r>
+              <w:t xml:space="preserve">public </w:t>
+            </w:r>
+            <w:r>
+              <w:t xml:space="preserve">String </w:t>
+            </w:r>
+            <w:r>
+              <w:rPr>
+                <w:b/>
+              </w:rPr>
+              <w:t>run</w:t>
+            </w:r>
+            <w:r>
+              <w:t>()</w:t>
             </w:r>
           </w:p>
         </w:tc>
@@ -2649,6 +3055,1046 @@
               <w:ind w:left="342"/>
             </w:pPr>
             <w:r>
+              <w:t>Accepts information from the client and responds to the client until the client closes the connection. Will close cleanly</w:t>
+            </w:r>
+          </w:p>
+          <w:p/>
+        </w:tc>
+      </w:tr>
+      <w:tr>
+        <w:tc>
+          <w:tcPr>
+            <w:tcW w:w="1998" w:type="dxa"/>
+            <w:vMerge/>
+          </w:tcPr>
+          <w:p/>
+        </w:tc>
+        <w:tc>
+          <w:tcPr>
+            <w:tcW w:w="7578" w:type="dxa"/>
+            <w:tcBorders>
+              <w:bottom w:val="nil"/>
+            </w:tcBorders>
+          </w:tcPr>
+          <w:p>
+            <w:pPr>
+              <w:ind w:left="3042" w:hanging="3042"/>
+            </w:pPr>
+            <w:r>
+              <w:t>p</w:t>
+            </w:r>
+            <w:r>
+              <w:t xml:space="preserve">ublic </w:t>
+            </w:r>
+            <w:r>
+              <w:rPr>
+                <w:b/>
+              </w:rPr>
+              <w:t>terminate</w:t>
+            </w:r>
+            <w:r>
+              <w:t>(</w:t>
+            </w:r>
+            <w:r>
+              <w:t>)</w:t>
+            </w:r>
+          </w:p>
+        </w:tc>
+      </w:tr>
+      <w:tr>
+        <w:tc>
+          <w:tcPr>
+            <w:tcW w:w="1998" w:type="dxa"/>
+            <w:vMerge/>
+          </w:tcPr>
+          <w:p/>
+        </w:tc>
+        <w:tc>
+          <w:tcPr>
+            <w:tcW w:w="7578" w:type="dxa"/>
+            <w:tcBorders>
+              <w:top w:val="nil"/>
+              <w:bottom w:val="single" w:sz="4" w:space="0" w:color="auto"/>
+            </w:tcBorders>
+          </w:tcPr>
+          <w:p/>
+          <w:p>
+            <w:pPr>
+              <w:ind w:left="342"/>
+            </w:pPr>
+            <w:r>
+              <w:t xml:space="preserve">Tells the TCP </w:t>
+            </w:r>
+            <w:r>
+              <w:t>handler to stop</w:t>
+            </w:r>
+            <w:r>
+              <w:t xml:space="preserve"> accepting new input and finish </w:t>
+            </w:r>
+            <w:r>
+              <w:t xml:space="preserve">interpreting all current </w:t>
+            </w:r>
+            <w:r>
+              <w:t>queries</w:t>
+            </w:r>
+            <w:r>
+              <w:t>, then exit</w:t>
+            </w:r>
+          </w:p>
+        </w:tc>
+      </w:tr>
+    </w:tbl>
+    <w:p/>
+    <w:tbl>
+      <w:tblPr>
+        <w:tblStyle w:val="TableGrid"/>
+        <w:tblW w:w="0" w:type="auto"/>
+        <w:tblLook w:val="04A0" w:firstRow="1" w:lastRow="0" w:firstColumn="1" w:lastColumn="0" w:noHBand="0" w:noVBand="1"/>
+      </w:tblPr>
+      <w:tblGrid>
+        <w:gridCol w:w="1998"/>
+        <w:gridCol w:w="7578"/>
+      </w:tblGrid>
+      <w:tr>
+        <w:tc>
+          <w:tcPr>
+            <w:tcW w:w="1998" w:type="dxa"/>
+          </w:tcPr>
+          <w:p>
+            <w:pPr>
+              <w:rPr>
+                <w:b/>
+              </w:rPr>
+            </w:pPr>
+            <w:r>
+              <w:rPr>
+                <w:b/>
+              </w:rPr>
+              <w:t>Class</w:t>
+            </w:r>
+          </w:p>
+        </w:tc>
+        <w:tc>
+          <w:tcPr>
+            <w:tcW w:w="7578" w:type="dxa"/>
+          </w:tcPr>
+          <w:p>
+            <w:pPr>
+              <w:rPr>
+                <w:b/>
+              </w:rPr>
+            </w:pPr>
+            <w:r>
+              <w:rPr>
+                <w:b/>
+              </w:rPr>
+              <w:t>UDPHandler.java</w:t>
+            </w:r>
+          </w:p>
+        </w:tc>
+      </w:tr>
+      <w:tr>
+        <w:tc>
+          <w:tcPr>
+            <w:tcW w:w="1998" w:type="dxa"/>
+          </w:tcPr>
+          <w:p/>
+          <w:p>
+            <w:r>
+              <w:t>Description</w:t>
+            </w:r>
+          </w:p>
+        </w:tc>
+        <w:tc>
+          <w:tcPr>
+            <w:tcW w:w="7578" w:type="dxa"/>
+            <w:tcBorders>
+              <w:bottom w:val="single" w:sz="4" w:space="0" w:color="auto"/>
+            </w:tcBorders>
+          </w:tcPr>
+          <w:p>
+            <w:pPr>
+              <w:ind w:left="342"/>
+            </w:pPr>
+            <w:r>
+              <w:t>Handles all UDP packets and responding to those client packets</w:t>
+            </w:r>
+          </w:p>
+          <w:p>
+            <w:pPr>
+              <w:ind w:left="342"/>
+            </w:pPr>
+          </w:p>
+        </w:tc>
+      </w:tr>
+      <w:tr>
+        <w:tc>
+          <w:tcPr>
+            <w:tcW w:w="1998" w:type="dxa"/>
+            <w:vMerge w:val="restart"/>
+          </w:tcPr>
+          <w:p/>
+          <w:p>
+            <w:r>
+              <w:t>Constructor</w:t>
+            </w:r>
+          </w:p>
+        </w:tc>
+        <w:tc>
+          <w:tcPr>
+            <w:tcW w:w="7578" w:type="dxa"/>
+            <w:tcBorders>
+              <w:bottom w:val="nil"/>
+            </w:tcBorders>
+          </w:tcPr>
+          <w:p>
+            <w:r>
+              <w:t xml:space="preserve">public </w:t>
+            </w:r>
+            <w:r>
+              <w:rPr>
+                <w:b/>
+              </w:rPr>
+              <w:t>TCPHandler</w:t>
+            </w:r>
+            <w:r>
+              <w:t xml:space="preserve">(int port, </w:t>
+            </w:r>
+            <w:r>
+              <w:t>String</w:t>
+            </w:r>
+            <w:r>
+              <w:t xml:space="preserve"> dbLocation</w:t>
+            </w:r>
+            <w:r>
+              <w:t>)</w:t>
+            </w:r>
+          </w:p>
+          <w:p/>
+        </w:tc>
+      </w:tr>
+      <w:tr>
+        <w:tc>
+          <w:tcPr>
+            <w:tcW w:w="1998" w:type="dxa"/>
+            <w:vMerge/>
+          </w:tcPr>
+          <w:p/>
+        </w:tc>
+        <w:tc>
+          <w:tcPr>
+            <w:tcW w:w="7578" w:type="dxa"/>
+            <w:tcBorders>
+              <w:top w:val="nil"/>
+              <w:bottom w:val="single" w:sz="4" w:space="0" w:color="auto"/>
+            </w:tcBorders>
+          </w:tcPr>
+          <w:p>
+            <w:pPr>
+              <w:ind w:left="342"/>
+            </w:pPr>
+            <w:r>
+              <w:t>Checks whether proposed database location exists and if a database does not already exist with the given name then creates a database.</w:t>
+            </w:r>
+          </w:p>
+          <w:p>
+            <w:pPr>
+              <w:ind w:left="342"/>
+            </w:pPr>
+          </w:p>
+          <w:p>
+            <w:pPr>
+              <w:ind w:left="702"/>
+            </w:pPr>
+            <w:r>
+              <w:rPr>
+                <w:i/>
+              </w:rPr>
+              <w:t xml:space="preserve">@param </w:t>
+            </w:r>
+            <w:r>
+              <w:rPr>
+                <w:b/>
+              </w:rPr>
+              <w:t>port</w:t>
+            </w:r>
+            <w:r>
+              <w:t xml:space="preserve"> – port to open datagram socket to</w:t>
+            </w:r>
+          </w:p>
+          <w:p>
+            <w:pPr>
+              <w:ind w:left="702"/>
+            </w:pPr>
+            <w:r>
+              <w:rPr>
+                <w:i/>
+              </w:rPr>
+              <w:t>@param</w:t>
+            </w:r>
+            <w:r>
+              <w:t xml:space="preserve"> </w:t>
+            </w:r>
+            <w:r>
+              <w:rPr>
+                <w:b/>
+              </w:rPr>
+              <w:t>dbLocation</w:t>
+            </w:r>
+            <w:r>
+              <w:rPr>
+                <w:b/>
+              </w:rPr>
+              <w:t xml:space="preserve"> </w:t>
+            </w:r>
+            <w:r>
+              <w:t>— proposed location of the database</w:t>
+            </w:r>
+          </w:p>
+          <w:p>
+            <w:r>
+              <w:t xml:space="preserve"> </w:t>
+            </w:r>
+          </w:p>
+        </w:tc>
+      </w:tr>
+      <w:tr>
+        <w:tc>
+          <w:tcPr>
+            <w:tcW w:w="1998" w:type="dxa"/>
+          </w:tcPr>
+          <w:p>
+            <w:r>
+              <w:t>Implements</w:t>
+            </w:r>
+          </w:p>
+          <w:p/>
+        </w:tc>
+        <w:tc>
+          <w:tcPr>
+            <w:tcW w:w="7578" w:type="dxa"/>
+            <w:tcBorders>
+              <w:top w:val="nil"/>
+              <w:bottom w:val="single" w:sz="4" w:space="0" w:color="auto"/>
+            </w:tcBorders>
+          </w:tcPr>
+          <w:p>
+            <w:pPr>
+              <w:ind w:left="342"/>
+            </w:pPr>
+            <w:r>
+              <w:t>Runnable</w:t>
+            </w:r>
+          </w:p>
+        </w:tc>
+      </w:tr>
+      <w:tr>
+        <w:tc>
+          <w:tcPr>
+            <w:tcW w:w="1998" w:type="dxa"/>
+            <w:vMerge w:val="restart"/>
+          </w:tcPr>
+          <w:p/>
+          <w:p>
+            <w:r>
+              <w:t>Methods</w:t>
+            </w:r>
+          </w:p>
+        </w:tc>
+        <w:tc>
+          <w:tcPr>
+            <w:tcW w:w="7578" w:type="dxa"/>
+            <w:tcBorders>
+              <w:bottom w:val="nil"/>
+            </w:tcBorders>
+          </w:tcPr>
+          <w:p>
+            <w:r>
+              <w:t xml:space="preserve">public </w:t>
+            </w:r>
+            <w:r>
+              <w:t xml:space="preserve">String </w:t>
+            </w:r>
+            <w:r>
+              <w:rPr>
+                <w:b/>
+              </w:rPr>
+              <w:t>run</w:t>
+            </w:r>
+            <w:r>
+              <w:t>()</w:t>
+            </w:r>
+          </w:p>
+        </w:tc>
+      </w:tr>
+      <w:tr>
+        <w:tc>
+          <w:tcPr>
+            <w:tcW w:w="1998" w:type="dxa"/>
+            <w:vMerge/>
+          </w:tcPr>
+          <w:p/>
+        </w:tc>
+        <w:tc>
+          <w:tcPr>
+            <w:tcW w:w="7578" w:type="dxa"/>
+            <w:tcBorders>
+              <w:top w:val="nil"/>
+              <w:bottom w:val="single" w:sz="4" w:space="0" w:color="auto"/>
+            </w:tcBorders>
+          </w:tcPr>
+          <w:p/>
+          <w:p>
+            <w:pPr>
+              <w:ind w:left="342"/>
+            </w:pPr>
+            <w:r>
+              <w:t>Opens a UDP socket and begins accepting and responding to client packets until the server is shut down.</w:t>
+            </w:r>
+          </w:p>
+          <w:p/>
+        </w:tc>
+      </w:tr>
+      <w:tr>
+        <w:tc>
+          <w:tcPr>
+            <w:tcW w:w="1998" w:type="dxa"/>
+            <w:vMerge/>
+          </w:tcPr>
+          <w:p/>
+        </w:tc>
+        <w:tc>
+          <w:tcPr>
+            <w:tcW w:w="7578" w:type="dxa"/>
+            <w:tcBorders>
+              <w:bottom w:val="nil"/>
+            </w:tcBorders>
+          </w:tcPr>
+          <w:p>
+            <w:pPr>
+              <w:ind w:left="3042" w:hanging="3042"/>
+            </w:pPr>
+            <w:r>
+              <w:t>p</w:t>
+            </w:r>
+            <w:r>
+              <w:t xml:space="preserve">ublic </w:t>
+            </w:r>
+            <w:r>
+              <w:rPr>
+                <w:b/>
+              </w:rPr>
+              <w:t>terminate</w:t>
+            </w:r>
+            <w:r>
+              <w:t>(</w:t>
+            </w:r>
+            <w:r>
+              <w:t>)</w:t>
+            </w:r>
+          </w:p>
+        </w:tc>
+      </w:tr>
+      <w:tr>
+        <w:tc>
+          <w:tcPr>
+            <w:tcW w:w="1998" w:type="dxa"/>
+            <w:vMerge/>
+          </w:tcPr>
+          <w:p/>
+        </w:tc>
+        <w:tc>
+          <w:tcPr>
+            <w:tcW w:w="7578" w:type="dxa"/>
+            <w:tcBorders>
+              <w:top w:val="nil"/>
+              <w:bottom w:val="single" w:sz="4" w:space="0" w:color="auto"/>
+            </w:tcBorders>
+          </w:tcPr>
+          <w:p/>
+          <w:p>
+            <w:pPr>
+              <w:ind w:left="342"/>
+            </w:pPr>
+            <w:r>
+              <w:t xml:space="preserve">Tells the UDP </w:t>
+            </w:r>
+            <w:r>
+              <w:t>handler to stop</w:t>
+            </w:r>
+            <w:r>
+              <w:t xml:space="preserve"> accepting new input and finish </w:t>
+            </w:r>
+            <w:r>
+              <w:t xml:space="preserve">interpreting all current </w:t>
+            </w:r>
+            <w:r>
+              <w:t>queries, then exit</w:t>
+            </w:r>
+          </w:p>
+          <w:p>
+            <w:pPr>
+              <w:ind w:left="720"/>
+            </w:pPr>
+          </w:p>
+        </w:tc>
+      </w:tr>
+    </w:tbl>
+    <w:p/>
+    <w:p>
+      <w:r>
+        <w:br w:type="page"/>
+      </w:r>
+    </w:p>
+    <w:tbl>
+      <w:tblPr>
+        <w:tblStyle w:val="TableGrid"/>
+        <w:tblW w:w="0" w:type="auto"/>
+        <w:tblLook w:val="04A0" w:firstRow="1" w:lastRow="0" w:firstColumn="1" w:lastColumn="0" w:noHBand="0" w:noVBand="1"/>
+      </w:tblPr>
+      <w:tblGrid>
+        <w:gridCol w:w="1998"/>
+        <w:gridCol w:w="7578"/>
+      </w:tblGrid>
+      <w:tr>
+        <w:tc>
+          <w:tcPr>
+            <w:tcW w:w="1998" w:type="dxa"/>
+          </w:tcPr>
+          <w:p>
+            <w:pPr>
+              <w:rPr>
+                <w:b/>
+              </w:rPr>
+            </w:pPr>
+            <w:r>
+              <w:rPr>
+                <w:b/>
+              </w:rPr>
+              <w:lastRenderedPageBreak/>
+              <w:t>Class</w:t>
+            </w:r>
+          </w:p>
+        </w:tc>
+        <w:tc>
+          <w:tcPr>
+            <w:tcW w:w="7578" w:type="dxa"/>
+          </w:tcPr>
+          <w:p>
+            <w:pPr>
+              <w:rPr>
+                <w:b/>
+              </w:rPr>
+            </w:pPr>
+            <w:r>
+              <w:rPr>
+                <w:b/>
+              </w:rPr>
+              <w:t>LogicEngine.java</w:t>
+            </w:r>
+          </w:p>
+        </w:tc>
+      </w:tr>
+      <w:tr>
+        <w:tc>
+          <w:tcPr>
+            <w:tcW w:w="1998" w:type="dxa"/>
+          </w:tcPr>
+          <w:p/>
+          <w:p>
+            <w:r>
+              <w:t>Description</w:t>
+            </w:r>
+          </w:p>
+        </w:tc>
+        <w:tc>
+          <w:tcPr>
+            <w:tcW w:w="7578" w:type="dxa"/>
+            <w:tcBorders>
+              <w:bottom w:val="single" w:sz="4" w:space="0" w:color="auto"/>
+            </w:tcBorders>
+          </w:tcPr>
+          <w:p>
+            <w:pPr>
+              <w:ind w:left="342"/>
+            </w:pPr>
+            <w:r>
+              <w:t xml:space="preserve">Interprets lines of input from the server into actions in the database and replies. This is the font end to the database handling done in BackEnd.java. </w:t>
+            </w:r>
+          </w:p>
+          <w:p>
+            <w:pPr>
+              <w:ind w:left="342"/>
+            </w:pPr>
+          </w:p>
+          <w:p>
+            <w:pPr>
+              <w:ind w:left="702"/>
+            </w:pPr>
+            <w:r>
+              <w:t>LogicEngine does not handle opening or closing a socket. It handles a single line of input (string of input ending in a new line) and outputs the result from executing that input.</w:t>
+            </w:r>
+          </w:p>
+          <w:p>
+            <w:pPr>
+              <w:ind w:left="702"/>
+            </w:pPr>
+          </w:p>
+        </w:tc>
+      </w:tr>
+      <w:tr>
+        <w:tc>
+          <w:tcPr>
+            <w:tcW w:w="1998" w:type="dxa"/>
+            <w:vMerge w:val="restart"/>
+          </w:tcPr>
+          <w:p/>
+          <w:p>
+            <w:r>
+              <w:t>Constructor</w:t>
+            </w:r>
+          </w:p>
+        </w:tc>
+        <w:tc>
+          <w:tcPr>
+            <w:tcW w:w="7578" w:type="dxa"/>
+            <w:tcBorders>
+              <w:bottom w:val="nil"/>
+            </w:tcBorders>
+          </w:tcPr>
+          <w:p>
+            <w:r>
+              <w:t xml:space="preserve">public </w:t>
+            </w:r>
+            <w:r>
+              <w:rPr>
+                <w:b/>
+              </w:rPr>
+              <w:t>LogicEngine</w:t>
+            </w:r>
+            <w:r>
+              <w:t>(String dbLocation</w:t>
+            </w:r>
+            <w:r>
+              <w:t>) throws SQLException</w:t>
+            </w:r>
+          </w:p>
+          <w:p/>
+        </w:tc>
+      </w:tr>
+      <w:tr>
+        <w:tc>
+          <w:tcPr>
+            <w:tcW w:w="1998" w:type="dxa"/>
+            <w:vMerge/>
+          </w:tcPr>
+          <w:p/>
+        </w:tc>
+        <w:tc>
+          <w:tcPr>
+            <w:tcW w:w="7578" w:type="dxa"/>
+            <w:tcBorders>
+              <w:top w:val="nil"/>
+              <w:bottom w:val="single" w:sz="4" w:space="0" w:color="auto"/>
+            </w:tcBorders>
+          </w:tcPr>
+          <w:p>
+            <w:pPr>
+              <w:ind w:left="342"/>
+            </w:pPr>
+            <w:r>
+              <w:t>Checks whether proposed database location exists and if a database does not already exist with the given name then creates a database.</w:t>
+            </w:r>
+          </w:p>
+          <w:p>
+            <w:pPr>
+              <w:ind w:left="342"/>
+            </w:pPr>
+          </w:p>
+          <w:p>
+            <w:pPr>
+              <w:ind w:left="702"/>
+            </w:pPr>
+            <w:r>
+              <w:rPr>
+                <w:i/>
+              </w:rPr>
+              <w:t>@param</w:t>
+            </w:r>
+            <w:r>
+              <w:t xml:space="preserve"> </w:t>
+            </w:r>
+            <w:r>
+              <w:rPr>
+                <w:b/>
+              </w:rPr>
+              <w:t>dbLocation</w:t>
+            </w:r>
+            <w:r>
+              <w:rPr>
+                <w:b/>
+              </w:rPr>
+              <w:t xml:space="preserve"> </w:t>
+            </w:r>
+            <w:r>
+              <w:t>—</w:t>
+            </w:r>
+            <w:r>
+              <w:t xml:space="preserve"> </w:t>
+            </w:r>
+            <w:r>
+              <w:t>proposed location of the database</w:t>
+            </w:r>
+          </w:p>
+          <w:p>
+            <w:pPr>
+              <w:ind w:left="342"/>
+            </w:pPr>
+          </w:p>
+          <w:p>
+            <w:pPr>
+              <w:ind w:left="702"/>
+            </w:pPr>
+            <w:r>
+              <w:rPr>
+                <w:i/>
+              </w:rPr>
+              <w:t>@throws</w:t>
+            </w:r>
+            <w:r>
+              <w:t xml:space="preserve"> </w:t>
+            </w:r>
+            <w:r>
+              <w:rPr>
+                <w:b/>
+              </w:rPr>
+              <w:t>SQLException</w:t>
+            </w:r>
+            <w:r>
+              <w:t xml:space="preserve"> if creating/opening database fails</w:t>
+            </w:r>
+          </w:p>
+          <w:p>
+            <w:pPr>
+              <w:ind w:left="702"/>
+            </w:pPr>
+          </w:p>
+        </w:tc>
+      </w:tr>
+      <w:tr>
+        <w:tc>
+          <w:tcPr>
+            <w:tcW w:w="1998" w:type="dxa"/>
+            <w:vMerge w:val="restart"/>
+          </w:tcPr>
+          <w:p/>
+          <w:p>
+            <w:r>
+              <w:t>Methods</w:t>
+            </w:r>
+          </w:p>
+        </w:tc>
+        <w:tc>
+          <w:tcPr>
+            <w:tcW w:w="7578" w:type="dxa"/>
+            <w:tcBorders>
+              <w:bottom w:val="nil"/>
+            </w:tcBorders>
+          </w:tcPr>
+          <w:p>
+            <w:r>
+              <w:t xml:space="preserve">public </w:t>
+            </w:r>
+            <w:r>
+              <w:t xml:space="preserve">String </w:t>
+            </w:r>
+            <w:r>
+              <w:rPr>
+                <w:b/>
+              </w:rPr>
+              <w:t>parseInput</w:t>
+            </w:r>
+            <w:r>
+              <w:t>(String input, String IP, int port) throws SQLException</w:t>
+            </w:r>
+          </w:p>
+        </w:tc>
+      </w:tr>
+      <w:tr>
+        <w:tc>
+          <w:tcPr>
+            <w:tcW w:w="1998" w:type="dxa"/>
+            <w:vMerge/>
+          </w:tcPr>
+          <w:p/>
+        </w:tc>
+        <w:tc>
+          <w:tcPr>
+            <w:tcW w:w="7578" w:type="dxa"/>
+            <w:tcBorders>
+              <w:top w:val="nil"/>
+              <w:bottom w:val="single" w:sz="4" w:space="0" w:color="auto"/>
+            </w:tcBorders>
+          </w:tcPr>
+          <w:p/>
+          <w:p>
+            <w:pPr>
+              <w:ind w:left="342"/>
+            </w:pPr>
+            <w:r>
+              <w:t>Given a single line of input from the client. Execute and analyze that input. On success prepend each individual command with OK and output the appropriate response. On failure prepend the command with Fail and print out all subsequent failures.</w:t>
+            </w:r>
+          </w:p>
+          <w:p>
+            <w:pPr>
+              <w:ind w:left="342"/>
+            </w:pPr>
+          </w:p>
+          <w:p>
+            <w:pPr>
+              <w:ind w:left="702"/>
+            </w:pPr>
+            <w:r>
+              <w:rPr>
+                <w:i/>
+              </w:rPr>
+              <w:t>@param</w:t>
+            </w:r>
+            <w:r>
+              <w:t xml:space="preserve"> </w:t>
+            </w:r>
+            <w:r>
+              <w:rPr>
+                <w:b/>
+              </w:rPr>
+              <w:t>input</w:t>
+            </w:r>
+            <w:r>
+              <w:rPr>
+                <w:b/>
+              </w:rPr>
+              <w:t xml:space="preserve"> </w:t>
+            </w:r>
+            <w:r>
+              <w:t>—</w:t>
+            </w:r>
+            <w:r>
+              <w:rPr>
+                <w:b/>
+              </w:rPr>
+              <w:t xml:space="preserve"> </w:t>
+            </w:r>
+            <w:r>
+              <w:t>string of commands (as many as won't break the JVM)</w:t>
+            </w:r>
+          </w:p>
+          <w:p>
+            <w:pPr>
+              <w:ind w:left="702"/>
+            </w:pPr>
+            <w:r>
+              <w:rPr>
+                <w:i/>
+              </w:rPr>
+              <w:t>@param</w:t>
+            </w:r>
+            <w:r>
+              <w:t xml:space="preserve"> </w:t>
+            </w:r>
+            <w:r>
+              <w:rPr>
+                <w:b/>
+              </w:rPr>
+              <w:t>IP</w:t>
+            </w:r>
+            <w:r>
+              <w:rPr>
+                <w:b/>
+              </w:rPr>
+              <w:t xml:space="preserve"> </w:t>
+            </w:r>
+            <w:r>
+              <w:t>—</w:t>
+            </w:r>
+            <w:r>
+              <w:t xml:space="preserve"> </w:t>
+            </w:r>
+            <w:r>
+              <w:t>the IP of the client which sent commands</w:t>
+            </w:r>
+          </w:p>
+          <w:p>
+            <w:pPr>
+              <w:ind w:left="702"/>
+            </w:pPr>
+            <w:r>
+              <w:rPr>
+                <w:i/>
+              </w:rPr>
+              <w:t>@param</w:t>
+            </w:r>
+            <w:r>
+              <w:t xml:space="preserve"> </w:t>
+            </w:r>
+            <w:r>
+              <w:rPr>
+                <w:b/>
+              </w:rPr>
+              <w:t>port</w:t>
+            </w:r>
+            <w:r>
+              <w:rPr>
+                <w:b/>
+              </w:rPr>
+              <w:t xml:space="preserve"> </w:t>
+            </w:r>
+            <w:r>
+              <w:t>—</w:t>
+            </w:r>
+            <w:r>
+              <w:t xml:space="preserve"> </w:t>
+            </w:r>
+            <w:r>
+              <w:t>which port they were sent from on client's computer</w:t>
+            </w:r>
+          </w:p>
+          <w:p>
+            <w:pPr>
+              <w:ind w:left="702"/>
+            </w:pPr>
+          </w:p>
+          <w:p>
+            <w:pPr>
+              <w:ind w:left="702"/>
+            </w:pPr>
+            <w:r>
+              <w:rPr>
+                <w:i/>
+              </w:rPr>
+              <w:t>@return</w:t>
+            </w:r>
+            <w:r>
+              <w:t xml:space="preserve"> </w:t>
+            </w:r>
+            <w:r>
+              <w:rPr>
+                <w:b/>
+              </w:rPr>
+              <w:t>output</w:t>
+            </w:r>
+            <w:r>
+              <w:rPr>
+                <w:b/>
+              </w:rPr>
+              <w:t xml:space="preserve"> </w:t>
+            </w:r>
+            <w:r>
+              <w:t>—</w:t>
+            </w:r>
+            <w:r>
+              <w:t xml:space="preserve"> </w:t>
+            </w:r>
+            <w:r>
+              <w:t>response to parsing and executing commands</w:t>
+            </w:r>
+          </w:p>
+          <w:p>
+            <w:pPr>
+              <w:ind w:left="702"/>
+            </w:pPr>
+          </w:p>
+          <w:p>
+            <w:pPr>
+              <w:ind w:left="702"/>
+            </w:pPr>
+            <w:r>
+              <w:rPr>
+                <w:i/>
+              </w:rPr>
+              <w:t>@throws</w:t>
+            </w:r>
+            <w:r>
+              <w:t xml:space="preserve"> </w:t>
+            </w:r>
+            <w:r>
+              <w:rPr>
+                <w:b/>
+              </w:rPr>
+              <w:t>SQLException</w:t>
+            </w:r>
+            <w:r>
+              <w:t xml:space="preserve"> if connection fails to close</w:t>
+            </w:r>
+          </w:p>
+          <w:p>
+            <w:pPr>
+              <w:ind w:left="702"/>
+            </w:pPr>
+          </w:p>
+        </w:tc>
+      </w:tr>
+      <w:tr>
+        <w:tc>
+          <w:tcPr>
+            <w:tcW w:w="1998" w:type="dxa"/>
+            <w:vMerge/>
+          </w:tcPr>
+          <w:p/>
+        </w:tc>
+        <w:tc>
+          <w:tcPr>
+            <w:tcW w:w="7578" w:type="dxa"/>
+            <w:tcBorders>
+              <w:bottom w:val="nil"/>
+            </w:tcBorders>
+          </w:tcPr>
+          <w:p>
+            <w:pPr>
+              <w:ind w:left="3042" w:hanging="3042"/>
+            </w:pPr>
+            <w:r>
+              <w:t>p</w:t>
+            </w:r>
+            <w:r>
+              <w:t xml:space="preserve">rivate static void </w:t>
+            </w:r>
+            <w:r>
+              <w:rPr>
+                <w:b/>
+              </w:rPr>
+              <w:t>projectOutput</w:t>
+            </w:r>
+            <w:r>
+              <w:t xml:space="preserve">(StringBuilder output, String[] commands, </w:t>
+            </w:r>
+            <w:r>
+              <w:t>int commandsLength, int index)</w:t>
+            </w:r>
+          </w:p>
+        </w:tc>
+      </w:tr>
+      <w:tr>
+        <w:tc>
+          <w:tcPr>
+            <w:tcW w:w="1998" w:type="dxa"/>
+            <w:vMerge/>
+          </w:tcPr>
+          <w:p/>
+        </w:tc>
+        <w:tc>
+          <w:tcPr>
+            <w:tcW w:w="7578" w:type="dxa"/>
+            <w:tcBorders>
+              <w:top w:val="nil"/>
+              <w:bottom w:val="single" w:sz="4" w:space="0" w:color="auto"/>
+            </w:tcBorders>
+          </w:tcPr>
+          <w:p/>
+          <w:p>
+            <w:pPr>
+              <w:ind w:left="342"/>
+            </w:pPr>
+            <w:r>
               <w:t>When a project is created successfully this specifies the routine for appending that project back to the output. Created specifically because of the number of tasks associated with the project output. Is only called on successful PROJECT_DEFINITION and does not return anything</w:t>
             </w:r>
           </w:p>
@@ -2797,11 +4243,6 @@
             <w:r>
               <w:t>the index of the last token of the tasks associated with the project</w:t>
             </w:r>
-          </w:p>
-          <w:p>
-            <w:pPr>
-              <w:ind w:left="720"/>
-            </w:pPr>
           </w:p>
           <w:p/>
           <w:p>
@@ -4253,6 +5694,11 @@
               <w:t>integer status (0 = done, 1 = waiting)</w:t>
             </w:r>
           </w:p>
+          <w:p>
+            <w:pPr>
+              <w:ind w:left="702"/>
+            </w:pPr>
+          </w:p>
         </w:tc>
       </w:tr>
       <w:tr>
@@ -4482,6 +5928,11 @@
               <w:t xml:space="preserve"> whether adding owner was successful</w:t>
             </w:r>
           </w:p>
+          <w:p>
+            <w:pPr>
+              <w:ind w:left="702"/>
+            </w:pPr>
+          </w:p>
         </w:tc>
       </w:tr>
       <w:tr>
@@ -4813,6 +6264,11 @@
               <w:t xml:space="preserve"> whether task was added successfully</w:t>
             </w:r>
           </w:p>
+          <w:p>
+            <w:pPr>
+              <w:ind w:left="702"/>
+            </w:pPr>
+          </w:p>
         </w:tc>
       </w:tr>
       <w:tr>
@@ -4936,21 +6392,6 @@
             <w:r>
               <w:t xml:space="preserve"> whether string represents a properly formatted date or not</w:t>
             </w:r>
-          </w:p>
-          <w:p>
-            <w:pPr>
-              <w:ind w:left="342"/>
-            </w:pPr>
-          </w:p>
-          <w:p>
-            <w:pPr>
-              <w:ind w:left="342"/>
-            </w:pPr>
-          </w:p>
-          <w:p>
-            <w:pPr>
-              <w:ind w:left="342"/>
-            </w:pPr>
           </w:p>
           <w:p/>
           <w:p/>
@@ -5962,6 +7403,11 @@
               <w:t xml:space="preserve"> were given </w:t>
             </w:r>
           </w:p>
+          <w:p>
+            <w:pPr>
+              <w:ind w:left="702"/>
+            </w:pPr>
+          </w:p>
         </w:tc>
       </w:tr>
       <w:tr>
@@ -6040,6 +7486,11 @@
               <w:t xml:space="preserve"> Options object which contains all of the options a command line may contain</w:t>
             </w:r>
           </w:p>
+          <w:p>
+            <w:pPr>
+              <w:ind w:left="702"/>
+            </w:pPr>
+          </w:p>
         </w:tc>
       </w:tr>
       <w:tr>
@@ -6216,6 +7667,11 @@
               <w:t xml:space="preserve"> </w:t>
             </w:r>
           </w:p>
+          <w:p>
+            <w:pPr>
+              <w:ind w:left="720"/>
+            </w:pPr>
+          </w:p>
         </w:tc>
       </w:tr>
       <w:tr>
@@ -6378,31 +7834,6 @@
           </w:p>
           <w:p>
             <w:pPr>
-              <w:ind w:left="702"/>
-              <w:rPr>
-                <w:b/>
-              </w:rPr>
-            </w:pPr>
-          </w:p>
-          <w:p>
-            <w:pPr>
-              <w:ind w:left="702"/>
-              <w:rPr>
-                <w:b/>
-              </w:rPr>
-            </w:pPr>
-          </w:p>
-          <w:p>
-            <w:pPr>
-              <w:ind w:left="702"/>
-              <w:rPr>
-                <w:b/>
-              </w:rPr>
-            </w:pPr>
-          </w:p>
-          <w:p>
-            <w:pPr>
-              <w:ind w:left="702"/>
               <w:rPr>
                 <w:b/>
               </w:rPr>
@@ -6529,8 +7960,6 @@
           <w:color w:val="222222"/>
         </w:rPr>
       </w:pPr>
-      <w:bookmarkStart w:id="0" w:name="_GoBack"/>
-      <w:bookmarkEnd w:id="0"/>
     </w:p>
     <w:p>
       <w:pPr>
@@ -8935,7 +10364,7 @@
   <a:extraClrSchemeLst/>
   <a:extLst>
     <a:ext uri="{05A4C25C-085E-4340-85A3-A5531E510DB2}">
-      <thm15:themeFamily xmlns:thm15="http://schemas.microsoft.com/office/thememl/2012/main" xmlns="" name="Office Theme" id="{62F939B6-93AF-4DB8-9C6B-D6C7DFDC589F}" vid="{4A3C46E8-61CC-4603-A589-7422A47A8E4A}"/>
+      <thm15:themeFamily xmlns="" xmlns:thm15="http://schemas.microsoft.com/office/thememl/2012/main" name="Office Theme" id="{62F939B6-93AF-4DB8-9C6B-D6C7DFDC589F}" vid="{4A3C46E8-61CC-4603-A589-7422A47A8E4A}"/>
     </a:ext>
   </a:extLst>
 </a:theme>
@@ -8946,7 +10375,7 @@
 </file>
 
 <file path=customXml/itemProps1.xml><?xml version="1.0" encoding="utf-8"?>
-<ds:datastoreItem xmlns:ds="http://schemas.openxmlformats.org/officeDocument/2006/customXml" ds:itemID="{D7A00A09-ECF0-42C3-84D1-1E25F488422F}">
+<ds:datastoreItem xmlns:ds="http://schemas.openxmlformats.org/officeDocument/2006/customXml" ds:itemID="{4E9C14D9-1A82-49A4-8FF3-E1A4533EA375}">
   <ds:schemaRefs>
     <ds:schemaRef ds:uri="http://schemas.openxmlformats.org/officeDocument/2006/bibliography"/>
   </ds:schemaRefs>

</xml_diff>